<commit_message>
Fixed bugs in getItem
</commit_message>
<xml_diff>
--- a/Lab08/Lab08/CS2028C_Lab_8_Report_Wednesday_Group_8.docx
+++ b/Lab08/Lab08/CS2028C_Lab_8_Report_Wednesday_Group_8.docx
@@ -151,103 +151,185 @@
         <w:t xml:space="preserve">of this lab was to create an ordered double linked list. </w:t>
       </w:r>
       <w:r>
-        <w:t xml:space="preserve">We explored the concept of </w:t>
-      </w:r>
-      <w:proofErr w:type="spellStart"/>
-      <w:r>
-        <w:t>LinkedLists</w:t>
-      </w:r>
-      <w:proofErr w:type="spellEnd"/>
+        <w:t xml:space="preserve">We explored the concept of LinkedLists </w:t>
+      </w:r>
+      <w:r>
+        <w:t xml:space="preserve">which is not only useful for creating various data structures in class, but also is also used widely in the Computer Science industry. For example, Linked Lists are used to construct a </w:t>
+      </w:r>
+      <w:r>
+        <w:t>number of</w:t>
+      </w:r>
+      <w:r>
+        <w:t xml:space="preserve"> predefined libraries, web-browser</w:t>
+      </w:r>
+      <w:r>
+        <w:t xml:space="preserve"> history, and low-level memory management in programming languages. </w:t>
+      </w:r>
+    </w:p>
+    <w:p>
+      <w:pPr>
+        <w:pStyle w:val="Heading1"/>
+      </w:pPr>
+      <w:r>
+        <w:t>TESTING</w:t>
+      </w:r>
+    </w:p>
+    <w:p>
+      <w:pPr>
+        <w:pStyle w:val="Heading2"/>
+      </w:pPr>
+      <w:r>
+        <w:t xml:space="preserve">Task </w:t>
+      </w:r>
+      <w:r>
+        <w:t>3</w:t>
+      </w:r>
+      <w:r>
+        <w:t>: SCREENSHOT</w:t>
+      </w:r>
+    </w:p>
+    <w:p>
+      <w:r>
+        <w:t>Test your program.  Include a screen shot of some of this testing in your lab report</w:t>
+      </w:r>
+    </w:p>
+    <w:p>
+      <w:pPr>
+        <w:pStyle w:val="Heading2"/>
+      </w:pPr>
+      <w:r>
+        <w:t>Task 4</w:t>
+      </w:r>
+      <w:r>
+        <w:t>: SCREENSHOT</w:t>
+      </w:r>
       <w:r>
         <w:t xml:space="preserve"> </w:t>
       </w:r>
-      <w:r>
-        <w:t xml:space="preserve">which is not only useful for creating various data structures in class, but also is also used widely in the Computer Science industry. For example, Linked Lists are used to construct a </w:t>
-      </w:r>
-      <w:r>
-        <w:t>number of</w:t>
-      </w:r>
-      <w:r>
-        <w:t xml:space="preserve"> </w:t>
-      </w:r>
+    </w:p>
+    <w:p>
+      <w:pPr>
+        <w:jc w:val="center"/>
+        <w:rPr>
+          <w:rStyle w:val="SubtleEmphasis"/>
+        </w:rPr>
+      </w:pPr>
+      <w:r>
+        <w:rPr>
+          <w:noProof/>
+        </w:rPr>
+        <w:drawing>
+          <wp:inline distT="0" distB="0" distL="0" distR="0" wp14:anchorId="65AC40A6" wp14:editId="0D57FDF5">
+            <wp:extent cx="5943600" cy="4183380"/>
+            <wp:effectExtent l="0" t="0" r="0" b="7620"/>
+            <wp:docPr id="1" name="Picture 1"/>
+            <wp:cNvGraphicFramePr>
+              <a:graphicFrameLocks xmlns:a="http://schemas.openxmlformats.org/drawingml/2006/main" noChangeAspect="1"/>
+            </wp:cNvGraphicFramePr>
+            <a:graphic xmlns:a="http://schemas.openxmlformats.org/drawingml/2006/main">
+              <a:graphicData uri="http://schemas.openxmlformats.org/drawingml/2006/picture">
+                <pic:pic xmlns:pic="http://schemas.openxmlformats.org/drawingml/2006/picture">
+                  <pic:nvPicPr>
+                    <pic:cNvPr id="1" name=""/>
+                    <pic:cNvPicPr/>
+                  </pic:nvPicPr>
+                  <pic:blipFill>
+                    <a:blip r:embed="rId5" cstate="print">
+                      <a:extLst>
+                        <a:ext uri="{28A0092B-C50C-407E-A947-70E740481C1C}">
+                          <a14:useLocalDpi xmlns:a14="http://schemas.microsoft.com/office/drawing/2010/main" val="0"/>
+                        </a:ext>
+                      </a:extLst>
+                    </a:blip>
+                    <a:stretch>
+                      <a:fillRect/>
+                    </a:stretch>
+                  </pic:blipFill>
+                  <pic:spPr>
+                    <a:xfrm>
+                      <a:off x="0" y="0"/>
+                      <a:ext cx="5943600" cy="4183380"/>
+                    </a:xfrm>
+                    <a:prstGeom prst="rect">
+                      <a:avLst/>
+                    </a:prstGeom>
+                  </pic:spPr>
+                </pic:pic>
+              </a:graphicData>
+            </a:graphic>
+          </wp:inline>
+        </w:drawing>
+      </w:r>
+    </w:p>
+    <w:p>
+      <w:pPr>
+        <w:jc w:val="center"/>
+        <w:rPr>
+          <w:rStyle w:val="SubtleEmphasis"/>
+        </w:rPr>
+      </w:pPr>
+      <w:r>
+        <w:rPr>
+          <w:rStyle w:val="SubtleEmphasis"/>
+        </w:rPr>
+        <w:t xml:space="preserve">Results of New Display Method </w:t>
+      </w:r>
+      <w:r>
+        <w:rPr>
+          <w:rStyle w:val="SubtleEmphasis"/>
+        </w:rPr>
+        <w:t>(with 4 items in list)</w:t>
+      </w:r>
+    </w:p>
+    <w:p>
+      <w:pPr>
+        <w:pStyle w:val="Heading1"/>
+      </w:pPr>
+      <w:r>
+        <w:lastRenderedPageBreak/>
+        <w:t>DISCUSSION</w:t>
+      </w:r>
+    </w:p>
+    <w:p>
+      <w:r>
+        <w:t xml:space="preserve">Task 4 required creating an ASCII art visualization of the list. As shown in the screenshot above, we created a </w:t>
+      </w:r>
+      <w:r>
+        <w:t>display method for the Item class which can directly write</w:t>
+      </w:r>
+      <w:r>
+        <w:t xml:space="preserve"> the key members of the Item</w:t>
+      </w:r>
+      <w:r>
+        <w:t xml:space="preserve"> to the scree</w:t>
+      </w:r>
+      <w:r>
+        <w:t xml:space="preserve">n. SKU, Description, Price and UOM were selected as the key members (displayed for every item in the list). </w:t>
+      </w:r>
+      <w:r>
+        <w:t xml:space="preserve">Depending on whether the item is in stock or not, Item::display() prints the Quantity on Hand or the Lead Time. </w:t>
+      </w:r>
+      <w:r>
+        <w:t xml:space="preserve">The display method in the ODLinkedList class calls the </w:t>
+      </w:r>
+      <w:r>
+        <w:t>Item::display() for each item in the</w:t>
+      </w:r>
+      <w:r>
+        <w:t xml:space="preserve"> list.</w:t>
+      </w:r>
+    </w:p>
+    <w:p>
+      <w:r>
+        <w:t>Most of the code in the Item class was reused. In particular, the getPartInfo(), getPrice(), and inStock() functions were used for various parts of the display function. Item::getPartInfo() returns string containing the SKU, Description and UOM (delimited by !) while Item::getPrice() returns the price of each item. The only part that needed editing in the code was the delimiter used in the getPartInfo() which was switched to ‘!’ from ‘-’.</w:t>
+      </w:r>
+    </w:p>
+    <w:p>
+      <w:pPr>
+        <w:pStyle w:val="Heading1"/>
+      </w:pPr>
       <w:bookmarkStart w:id="0" w:name="_GoBack"/>
       <w:bookmarkEnd w:id="0"/>
-      <w:r>
-        <w:t>predefined libraries, web-browser</w:t>
-      </w:r>
-      <w:r>
-        <w:t xml:space="preserve"> history, and low-level memory management in programming languages. </w:t>
-      </w:r>
-    </w:p>
-    <w:p>
-      <w:pPr>
-        <w:pStyle w:val="Heading1"/>
-      </w:pPr>
-      <w:r>
-        <w:t>TESTING</w:t>
-      </w:r>
-    </w:p>
-    <w:p>
-      <w:pPr>
-        <w:pStyle w:val="Heading2"/>
-      </w:pPr>
-      <w:r>
-        <w:t xml:space="preserve">Task </w:t>
-      </w:r>
-      <w:r>
-        <w:t>3</w:t>
-      </w:r>
-      <w:r>
-        <w:t>: SCREENSHOT</w:t>
-      </w:r>
-    </w:p>
-    <w:p>
-      <w:r>
-        <w:t>Test your program.  Include a screen shot of some of this testing in your lab report</w:t>
-      </w:r>
-    </w:p>
-    <w:p>
-      <w:pPr>
-        <w:pStyle w:val="Heading2"/>
-      </w:pPr>
-      <w:r>
-        <w:t xml:space="preserve">Task </w:t>
-      </w:r>
-      <w:r>
-        <w:t>4</w:t>
-      </w:r>
-      <w:r>
-        <w:t>: SCREENSHOT</w:t>
-      </w:r>
-    </w:p>
-    <w:p>
-      <w:r>
-        <w:t>Test your modifications.  Include in your lab report a screen shot showing the results of this new method with at least 4 items in your list.</w:t>
-      </w:r>
-    </w:p>
-    <w:p>
-      <w:pPr>
-        <w:pStyle w:val="Heading1"/>
-      </w:pPr>
-      <w:r>
-        <w:t>DISCUSSION</w:t>
-      </w:r>
-    </w:p>
-    <w:p>
-      <w:r>
-        <w:t>I</w:t>
-      </w:r>
-      <w:r>
-        <w:t>nclude a discussion of what code you could reuse in Task 4 and what code you had to rewrite including why it had to be rewritten</w:t>
-      </w:r>
-      <w:r>
-        <w:t>.</w:t>
-      </w:r>
-    </w:p>
-    <w:p>
-      <w:pPr>
-        <w:pStyle w:val="Heading1"/>
-      </w:pPr>
       <w:r>
         <w:t>Contributions</w:t>
       </w:r>

</xml_diff>

<commit_message>
FIxed seeAt() in test.cpp and added task 3 screenshots
</commit_message>
<xml_diff>
--- a/Lab08/Lab08/CS2028C_Lab_8_Report_Wednesday_Group_8.docx
+++ b/Lab08/Lab08/CS2028C_Lab_8_Report_Wednesday_Group_8.docx
@@ -142,6 +142,8 @@
       <w:r>
         <w:t>Objectives/Concepts explored and their Importance in Computer Science</w:t>
       </w:r>
+      <w:bookmarkStart w:id="0" w:name="_GoBack"/>
+      <w:bookmarkEnd w:id="0"/>
     </w:p>
     <w:p>
       <w:r>
@@ -154,11 +156,16 @@
         <w:t xml:space="preserve">We explored the concept of LinkedLists </w:t>
       </w:r>
       <w:r>
-        <w:t xml:space="preserve">which is not only useful for creating various data structures in class, but also is also used widely in the Computer Science industry. For example, Linked Lists are used to construct a </w:t>
+        <w:t xml:space="preserve">which is not only useful for creating various data structures in class, but also is also used widely in the Computer Science industry. For example, Linked Lists are used to construct </w:t>
+      </w:r>
+      <w:proofErr w:type="gramStart"/>
+      <w:r>
+        <w:t xml:space="preserve">a </w:t>
       </w:r>
       <w:r>
         <w:t>number of</w:t>
       </w:r>
+      <w:proofErr w:type="gramEnd"/>
       <w:r>
         <w:t xml:space="preserve"> predefined libraries, web-browser</w:t>
       </w:r>
@@ -189,15 +196,603 @@
       </w:r>
     </w:p>
     <w:p>
-      <w:r>
-        <w:t>Test your program.  Include a screen shot of some of this testing in your lab report</w:t>
-      </w:r>
+      <w:pPr>
+        <w:jc w:val="center"/>
+      </w:pPr>
+      <w:r>
+        <w:rPr>
+          <w:noProof/>
+        </w:rPr>
+        <w:drawing>
+          <wp:inline distT="0" distB="0" distL="0" distR="0" wp14:anchorId="1B51EEEF" wp14:editId="03442368">
+            <wp:extent cx="4133088" cy="4555671"/>
+            <wp:effectExtent l="0" t="0" r="1270" b="0"/>
+            <wp:docPr id="3" name="Picture 3"/>
+            <wp:cNvGraphicFramePr>
+              <a:graphicFrameLocks xmlns:a="http://schemas.openxmlformats.org/drawingml/2006/main" noChangeAspect="1"/>
+            </wp:cNvGraphicFramePr>
+            <a:graphic xmlns:a="http://schemas.openxmlformats.org/drawingml/2006/main">
+              <a:graphicData uri="http://schemas.openxmlformats.org/drawingml/2006/picture">
+                <pic:pic xmlns:pic="http://schemas.openxmlformats.org/drawingml/2006/picture">
+                  <pic:nvPicPr>
+                    <pic:cNvPr id="1" name=""/>
+                    <pic:cNvPicPr/>
+                  </pic:nvPicPr>
+                  <pic:blipFill>
+                    <a:blip r:embed="rId5"/>
+                    <a:stretch>
+                      <a:fillRect/>
+                    </a:stretch>
+                  </pic:blipFill>
+                  <pic:spPr>
+                    <a:xfrm>
+                      <a:off x="0" y="0"/>
+                      <a:ext cx="4152112" cy="4576640"/>
+                    </a:xfrm>
+                    <a:prstGeom prst="rect">
+                      <a:avLst/>
+                    </a:prstGeom>
+                  </pic:spPr>
+                </pic:pic>
+              </a:graphicData>
+            </a:graphic>
+          </wp:inline>
+        </w:drawing>
+      </w:r>
+    </w:p>
+    <w:p>
+      <w:pPr>
+        <w:jc w:val="center"/>
+        <w:rPr>
+          <w:rStyle w:val="SubtleEmphasis"/>
+        </w:rPr>
+      </w:pPr>
+      <w:proofErr w:type="spellStart"/>
+      <w:proofErr w:type="gramStart"/>
+      <w:r>
+        <w:rPr>
+          <w:rStyle w:val="SubtleEmphasis"/>
+        </w:rPr>
+        <w:t>addItem</w:t>
+      </w:r>
+      <w:proofErr w:type="spellEnd"/>
+      <w:r>
+        <w:rPr>
+          <w:rStyle w:val="SubtleEmphasis"/>
+        </w:rPr>
+        <w:t>(</w:t>
+      </w:r>
+      <w:proofErr w:type="gramEnd"/>
+      <w:r>
+        <w:rPr>
+          <w:rStyle w:val="SubtleEmphasis"/>
+        </w:rPr>
+        <w:t xml:space="preserve">) and </w:t>
+      </w:r>
+      <w:proofErr w:type="spellStart"/>
+      <w:r>
+        <w:rPr>
+          <w:rStyle w:val="SubtleEmphasis"/>
+        </w:rPr>
+        <w:t>getItem</w:t>
+      </w:r>
+      <w:proofErr w:type="spellEnd"/>
+      <w:r>
+        <w:rPr>
+          <w:rStyle w:val="SubtleEmphasis"/>
+        </w:rPr>
+        <w:t>()</w:t>
+      </w:r>
+    </w:p>
+    <w:p>
+      <w:pPr>
+        <w:jc w:val="center"/>
+      </w:pPr>
+      <w:r>
+        <w:lastRenderedPageBreak/>
+        <w:drawing>
+          <wp:inline distT="0" distB="0" distL="0" distR="0" wp14:anchorId="22824F95" wp14:editId="77E841F8">
+            <wp:extent cx="4903297" cy="7256678"/>
+            <wp:effectExtent l="0" t="0" r="0" b="1905"/>
+            <wp:docPr id="4" name="Picture 4"/>
+            <wp:cNvGraphicFramePr>
+              <a:graphicFrameLocks xmlns:a="http://schemas.openxmlformats.org/drawingml/2006/main" noChangeAspect="1"/>
+            </wp:cNvGraphicFramePr>
+            <a:graphic xmlns:a="http://schemas.openxmlformats.org/drawingml/2006/main">
+              <a:graphicData uri="http://schemas.openxmlformats.org/drawingml/2006/picture">
+                <pic:pic xmlns:pic="http://schemas.openxmlformats.org/drawingml/2006/picture">
+                  <pic:nvPicPr>
+                    <pic:cNvPr id="1" name=""/>
+                    <pic:cNvPicPr/>
+                  </pic:nvPicPr>
+                  <pic:blipFill>
+                    <a:blip r:embed="rId6"/>
+                    <a:stretch>
+                      <a:fillRect/>
+                    </a:stretch>
+                  </pic:blipFill>
+                  <pic:spPr>
+                    <a:xfrm>
+                      <a:off x="0" y="0"/>
+                      <a:ext cx="4911882" cy="7269383"/>
+                    </a:xfrm>
+                    <a:prstGeom prst="rect">
+                      <a:avLst/>
+                    </a:prstGeom>
+                  </pic:spPr>
+                </pic:pic>
+              </a:graphicData>
+            </a:graphic>
+          </wp:inline>
+        </w:drawing>
+      </w:r>
+    </w:p>
+    <w:p>
+      <w:pPr>
+        <w:jc w:val="center"/>
+        <w:rPr>
+          <w:rStyle w:val="SubtleEmphasis"/>
+        </w:rPr>
+      </w:pPr>
+      <w:proofErr w:type="spellStart"/>
+      <w:proofErr w:type="gramStart"/>
+      <w:r>
+        <w:rPr>
+          <w:rStyle w:val="SubtleEmphasis"/>
+        </w:rPr>
+        <w:t>addItem</w:t>
+      </w:r>
+      <w:proofErr w:type="spellEnd"/>
+      <w:r>
+        <w:rPr>
+          <w:rStyle w:val="SubtleEmphasis"/>
+        </w:rPr>
+        <w:t>(</w:t>
+      </w:r>
+      <w:proofErr w:type="gramEnd"/>
+      <w:r>
+        <w:rPr>
+          <w:rStyle w:val="SubtleEmphasis"/>
+        </w:rPr>
+        <w:t xml:space="preserve">), </w:t>
+      </w:r>
+      <w:proofErr w:type="spellStart"/>
+      <w:r>
+        <w:rPr>
+          <w:rStyle w:val="SubtleEmphasis"/>
+        </w:rPr>
+        <w:t>isInList</w:t>
+      </w:r>
+      <w:proofErr w:type="spellEnd"/>
+      <w:r>
+        <w:rPr>
+          <w:rStyle w:val="SubtleEmphasis"/>
+        </w:rPr>
+        <w:t xml:space="preserve">(), </w:t>
+      </w:r>
+      <w:proofErr w:type="spellStart"/>
+      <w:r>
+        <w:rPr>
+          <w:rStyle w:val="SubtleEmphasis"/>
+        </w:rPr>
+        <w:t>isEmpty</w:t>
+      </w:r>
+      <w:proofErr w:type="spellEnd"/>
+      <w:r>
+        <w:rPr>
+          <w:rStyle w:val="SubtleEmphasis"/>
+        </w:rPr>
+        <w:t>()</w:t>
+      </w:r>
+    </w:p>
+    <w:p>
+      <w:pPr>
+        <w:jc w:val="center"/>
+      </w:pPr>
+    </w:p>
+    <w:p>
+      <w:pPr>
+        <w:jc w:val="center"/>
+      </w:pPr>
+    </w:p>
+    <w:p>
+      <w:pPr>
+        <w:jc w:val="center"/>
+      </w:pPr>
+      <w:r>
+        <w:lastRenderedPageBreak/>
+        <w:drawing>
+          <wp:inline distT="0" distB="0" distL="0" distR="0" wp14:anchorId="3717E202" wp14:editId="2DDABD0B">
+            <wp:extent cx="4886554" cy="7876834"/>
+            <wp:effectExtent l="0" t="0" r="9525" b="0"/>
+            <wp:docPr id="5" name="Picture 5"/>
+            <wp:cNvGraphicFramePr>
+              <a:graphicFrameLocks xmlns:a="http://schemas.openxmlformats.org/drawingml/2006/main" noChangeAspect="1"/>
+            </wp:cNvGraphicFramePr>
+            <a:graphic xmlns:a="http://schemas.openxmlformats.org/drawingml/2006/main">
+              <a:graphicData uri="http://schemas.openxmlformats.org/drawingml/2006/picture">
+                <pic:pic xmlns:pic="http://schemas.openxmlformats.org/drawingml/2006/picture">
+                  <pic:nvPicPr>
+                    <pic:cNvPr id="1" name=""/>
+                    <pic:cNvPicPr/>
+                  </pic:nvPicPr>
+                  <pic:blipFill>
+                    <a:blip r:embed="rId7"/>
+                    <a:stretch>
+                      <a:fillRect/>
+                    </a:stretch>
+                  </pic:blipFill>
+                  <pic:spPr>
+                    <a:xfrm>
+                      <a:off x="0" y="0"/>
+                      <a:ext cx="4904602" cy="7905926"/>
+                    </a:xfrm>
+                    <a:prstGeom prst="rect">
+                      <a:avLst/>
+                    </a:prstGeom>
+                  </pic:spPr>
+                </pic:pic>
+              </a:graphicData>
+            </a:graphic>
+          </wp:inline>
+        </w:drawing>
+      </w:r>
+    </w:p>
+    <w:p>
+      <w:pPr>
+        <w:jc w:val="center"/>
+        <w:rPr>
+          <w:rStyle w:val="SubtleEmphasis"/>
+        </w:rPr>
+      </w:pPr>
+      <w:proofErr w:type="gramStart"/>
+      <w:r>
+        <w:rPr>
+          <w:rStyle w:val="SubtleEmphasis"/>
+        </w:rPr>
+        <w:t>Size(</w:t>
+      </w:r>
+      <w:proofErr w:type="gramEnd"/>
+      <w:r>
+        <w:rPr>
+          <w:rStyle w:val="SubtleEmphasis"/>
+        </w:rPr>
+        <w:t>)</w:t>
+      </w:r>
+      <w:r>
+        <w:rPr>
+          <w:rStyle w:val="SubtleEmphasis"/>
+        </w:rPr>
+        <w:t xml:space="preserve"> and</w:t>
+      </w:r>
+      <w:r>
+        <w:rPr>
+          <w:rStyle w:val="SubtleEmphasis"/>
+        </w:rPr>
+        <w:t xml:space="preserve"> </w:t>
+      </w:r>
+      <w:proofErr w:type="spellStart"/>
+      <w:r>
+        <w:rPr>
+          <w:rStyle w:val="SubtleEmphasis"/>
+        </w:rPr>
+        <w:t>seeNext</w:t>
+      </w:r>
+      <w:proofErr w:type="spellEnd"/>
+      <w:r>
+        <w:rPr>
+          <w:rStyle w:val="SubtleEmphasis"/>
+        </w:rPr>
+        <w:t>()</w:t>
+      </w:r>
+    </w:p>
+    <w:p>
+      <w:pPr>
+        <w:jc w:val="center"/>
+      </w:pPr>
+      <w:r>
+        <w:lastRenderedPageBreak/>
+        <w:drawing>
+          <wp:inline distT="0" distB="0" distL="0" distR="0" wp14:anchorId="0748A837" wp14:editId="5FDE14A3">
+            <wp:extent cx="4089660" cy="7556602"/>
+            <wp:effectExtent l="0" t="0" r="6350" b="6350"/>
+            <wp:docPr id="6" name="Picture 6"/>
+            <wp:cNvGraphicFramePr>
+              <a:graphicFrameLocks xmlns:a="http://schemas.openxmlformats.org/drawingml/2006/main" noChangeAspect="1"/>
+            </wp:cNvGraphicFramePr>
+            <a:graphic xmlns:a="http://schemas.openxmlformats.org/drawingml/2006/main">
+              <a:graphicData uri="http://schemas.openxmlformats.org/drawingml/2006/picture">
+                <pic:pic xmlns:pic="http://schemas.openxmlformats.org/drawingml/2006/picture">
+                  <pic:nvPicPr>
+                    <pic:cNvPr id="1" name=""/>
+                    <pic:cNvPicPr/>
+                  </pic:nvPicPr>
+                  <pic:blipFill>
+                    <a:blip r:embed="rId8"/>
+                    <a:stretch>
+                      <a:fillRect/>
+                    </a:stretch>
+                  </pic:blipFill>
+                  <pic:spPr>
+                    <a:xfrm>
+                      <a:off x="0" y="0"/>
+                      <a:ext cx="4095689" cy="7567743"/>
+                    </a:xfrm>
+                    <a:prstGeom prst="rect">
+                      <a:avLst/>
+                    </a:prstGeom>
+                  </pic:spPr>
+                </pic:pic>
+              </a:graphicData>
+            </a:graphic>
+          </wp:inline>
+        </w:drawing>
+      </w:r>
+    </w:p>
+    <w:p>
+      <w:pPr>
+        <w:jc w:val="center"/>
+        <w:rPr>
+          <w:rStyle w:val="SubtleEmphasis"/>
+        </w:rPr>
+      </w:pPr>
+      <w:proofErr w:type="spellStart"/>
+      <w:proofErr w:type="gramStart"/>
+      <w:r>
+        <w:rPr>
+          <w:rStyle w:val="SubtleEmphasis"/>
+        </w:rPr>
+        <w:t>seePrevious</w:t>
+      </w:r>
+      <w:proofErr w:type="spellEnd"/>
+      <w:r>
+        <w:rPr>
+          <w:rStyle w:val="SubtleEmphasis"/>
+        </w:rPr>
+        <w:t>(</w:t>
+      </w:r>
+      <w:proofErr w:type="gramEnd"/>
+      <w:r>
+        <w:rPr>
+          <w:rStyle w:val="SubtleEmphasis"/>
+        </w:rPr>
+        <w:t>)</w:t>
+      </w:r>
+    </w:p>
+    <w:p>
+      <w:pPr>
+        <w:jc w:val="center"/>
+        <w:rPr>
+          <w:rStyle w:val="SubtleEmphasis"/>
+        </w:rPr>
+      </w:pPr>
+      <w:r>
+        <w:rPr>
+          <w:rStyle w:val="SubtleEmphasis"/>
+        </w:rPr>
+        <w:lastRenderedPageBreak/>
+        <w:drawing>
+          <wp:inline distT="0" distB="0" distL="0" distR="0" wp14:anchorId="7FFCECCF" wp14:editId="651EE1F0">
+            <wp:extent cx="5237683" cy="7094934"/>
+            <wp:effectExtent l="0" t="0" r="1270" b="0"/>
+            <wp:docPr id="7" name="Picture 7"/>
+            <wp:cNvGraphicFramePr>
+              <a:graphicFrameLocks xmlns:a="http://schemas.openxmlformats.org/drawingml/2006/main" noChangeAspect="1"/>
+            </wp:cNvGraphicFramePr>
+            <a:graphic xmlns:a="http://schemas.openxmlformats.org/drawingml/2006/main">
+              <a:graphicData uri="http://schemas.openxmlformats.org/drawingml/2006/picture">
+                <pic:pic xmlns:pic="http://schemas.openxmlformats.org/drawingml/2006/picture">
+                  <pic:nvPicPr>
+                    <pic:cNvPr id="1" name=""/>
+                    <pic:cNvPicPr/>
+                  </pic:nvPicPr>
+                  <pic:blipFill>
+                    <a:blip r:embed="rId9"/>
+                    <a:stretch>
+                      <a:fillRect/>
+                    </a:stretch>
+                  </pic:blipFill>
+                  <pic:spPr>
+                    <a:xfrm>
+                      <a:off x="0" y="0"/>
+                      <a:ext cx="5255853" cy="7119547"/>
+                    </a:xfrm>
+                    <a:prstGeom prst="rect">
+                      <a:avLst/>
+                    </a:prstGeom>
+                  </pic:spPr>
+                </pic:pic>
+              </a:graphicData>
+            </a:graphic>
+          </wp:inline>
+        </w:drawing>
+      </w:r>
+    </w:p>
+    <w:p>
+      <w:pPr>
+        <w:jc w:val="center"/>
+        <w:rPr>
+          <w:rStyle w:val="SubtleEmphasis"/>
+        </w:rPr>
+      </w:pPr>
+      <w:proofErr w:type="spellStart"/>
+      <w:proofErr w:type="gramStart"/>
+      <w:r>
+        <w:rPr>
+          <w:rStyle w:val="SubtleEmphasis"/>
+        </w:rPr>
+        <w:t>seeAt</w:t>
+      </w:r>
+      <w:proofErr w:type="spellEnd"/>
+      <w:r>
+        <w:rPr>
+          <w:rStyle w:val="SubtleEmphasis"/>
+        </w:rPr>
+        <w:t>(</w:t>
+      </w:r>
+      <w:proofErr w:type="gramEnd"/>
+      <w:r>
+        <w:rPr>
+          <w:rStyle w:val="SubtleEmphasis"/>
+        </w:rPr>
+        <w:t>)</w:t>
+      </w:r>
+    </w:p>
+    <w:p>
+      <w:pPr>
+        <w:jc w:val="center"/>
+        <w:rPr>
+          <w:rStyle w:val="SubtleEmphasis"/>
+        </w:rPr>
+      </w:pPr>
+      <w:r>
+        <w:rPr>
+          <w:rStyle w:val="SubtleEmphasis"/>
+        </w:rPr>
+        <w:lastRenderedPageBreak/>
+        <w:drawing>
+          <wp:inline distT="0" distB="0" distL="0" distR="0" wp14:anchorId="797C991B" wp14:editId="1013127B">
+            <wp:extent cx="5943600" cy="5318125"/>
+            <wp:effectExtent l="0" t="0" r="0" b="0"/>
+            <wp:docPr id="8" name="Picture 8"/>
+            <wp:cNvGraphicFramePr>
+              <a:graphicFrameLocks xmlns:a="http://schemas.openxmlformats.org/drawingml/2006/main" noChangeAspect="1"/>
+            </wp:cNvGraphicFramePr>
+            <a:graphic xmlns:a="http://schemas.openxmlformats.org/drawingml/2006/main">
+              <a:graphicData uri="http://schemas.openxmlformats.org/drawingml/2006/picture">
+                <pic:pic xmlns:pic="http://schemas.openxmlformats.org/drawingml/2006/picture">
+                  <pic:nvPicPr>
+                    <pic:cNvPr id="1" name=""/>
+                    <pic:cNvPicPr/>
+                  </pic:nvPicPr>
+                  <pic:blipFill>
+                    <a:blip r:embed="rId10"/>
+                    <a:stretch>
+                      <a:fillRect/>
+                    </a:stretch>
+                  </pic:blipFill>
+                  <pic:spPr>
+                    <a:xfrm>
+                      <a:off x="0" y="0"/>
+                      <a:ext cx="5943600" cy="5318125"/>
+                    </a:xfrm>
+                    <a:prstGeom prst="rect">
+                      <a:avLst/>
+                    </a:prstGeom>
+                  </pic:spPr>
+                </pic:pic>
+              </a:graphicData>
+            </a:graphic>
+          </wp:inline>
+        </w:drawing>
+      </w:r>
+    </w:p>
+    <w:p>
+      <w:pPr>
+        <w:jc w:val="center"/>
+        <w:rPr>
+          <w:rStyle w:val="SubtleEmphasis"/>
+        </w:rPr>
+      </w:pPr>
+      <w:proofErr w:type="gramStart"/>
+      <w:r>
+        <w:rPr>
+          <w:rStyle w:val="SubtleEmphasis"/>
+        </w:rPr>
+        <w:t>Reset(</w:t>
+      </w:r>
+      <w:proofErr w:type="gramEnd"/>
+      <w:r>
+        <w:rPr>
+          <w:rStyle w:val="SubtleEmphasis"/>
+        </w:rPr>
+        <w:t xml:space="preserve">) and </w:t>
+      </w:r>
+      <w:proofErr w:type="spellStart"/>
+      <w:r>
+        <w:rPr>
+          <w:rStyle w:val="SubtleEmphasis"/>
+        </w:rPr>
+        <w:t>seeNext</w:t>
+      </w:r>
+      <w:proofErr w:type="spellEnd"/>
+      <w:r>
+        <w:rPr>
+          <w:rStyle w:val="SubtleEmphasis"/>
+        </w:rPr>
+        <w:t>()</w:t>
+      </w:r>
+    </w:p>
+    <w:p>
+      <w:pPr>
+        <w:jc w:val="center"/>
+        <w:rPr>
+          <w:rStyle w:val="SubtleEmphasis"/>
+        </w:rPr>
+      </w:pPr>
+    </w:p>
+    <w:p>
+      <w:pPr>
+        <w:jc w:val="center"/>
+        <w:rPr>
+          <w:rStyle w:val="SubtleEmphasis"/>
+        </w:rPr>
+      </w:pPr>
+    </w:p>
+    <w:p>
+      <w:pPr>
+        <w:jc w:val="center"/>
+        <w:rPr>
+          <w:rStyle w:val="SubtleEmphasis"/>
+        </w:rPr>
+      </w:pPr>
+    </w:p>
+    <w:p>
+      <w:pPr>
+        <w:jc w:val="center"/>
+        <w:rPr>
+          <w:rStyle w:val="SubtleEmphasis"/>
+        </w:rPr>
+      </w:pPr>
+    </w:p>
+    <w:p>
+      <w:pPr>
+        <w:jc w:val="center"/>
+        <w:rPr>
+          <w:rStyle w:val="SubtleEmphasis"/>
+        </w:rPr>
+      </w:pPr>
+    </w:p>
+    <w:p>
+      <w:pPr>
+        <w:jc w:val="center"/>
+        <w:rPr>
+          <w:rStyle w:val="SubtleEmphasis"/>
+        </w:rPr>
+      </w:pPr>
+    </w:p>
+    <w:p>
+      <w:pPr>
+        <w:jc w:val="center"/>
+        <w:rPr>
+          <w:rStyle w:val="SubtleEmphasis"/>
+        </w:rPr>
+      </w:pPr>
+    </w:p>
+    <w:p>
+      <w:pPr>
+        <w:jc w:val="center"/>
+        <w:rPr>
+          <w:rStyle w:val="SubtleEmphasis"/>
+        </w:rPr>
+      </w:pPr>
     </w:p>
     <w:p>
       <w:pPr>
         <w:pStyle w:val="Heading2"/>
       </w:pPr>
       <w:r>
+        <w:lastRenderedPageBreak/>
         <w:t>Task 4</w:t>
       </w:r>
       <w:r>
@@ -234,7 +829,7 @@
                     <pic:cNvPicPr/>
                   </pic:nvPicPr>
                   <pic:blipFill>
-                    <a:blip r:embed="rId5" cstate="print">
+                    <a:blip r:embed="rId11" cstate="print">
                       <a:extLst>
                         <a:ext uri="{28A0092B-C50C-407E-A947-70E740481C1C}">
                           <a14:useLocalDpi xmlns:a14="http://schemas.microsoft.com/office/drawing/2010/main" val="0"/>
@@ -286,7 +881,6 @@
         <w:pStyle w:val="Heading1"/>
       </w:pPr>
       <w:r>
-        <w:lastRenderedPageBreak/>
         <w:t>DISCUSSION</w:t>
       </w:r>
     </w:p>
@@ -307,13 +901,34 @@
         <w:t xml:space="preserve">n. SKU, Description, Price and UOM were selected as the key members (displayed for every item in the list). </w:t>
       </w:r>
       <w:r>
-        <w:t xml:space="preserve">Depending on whether the item is in stock or not, Item::display() prints the Quantity on Hand or the Lead Time. </w:t>
-      </w:r>
-      <w:r>
-        <w:t xml:space="preserve">The display method in the ODLinkedList class calls the </w:t>
-      </w:r>
-      <w:r>
-        <w:t>Item::display() for each item in the</w:t>
+        <w:t xml:space="preserve">Depending on whether the item is in stock or not, </w:t>
+      </w:r>
+      <w:proofErr w:type="gramStart"/>
+      <w:r>
+        <w:t>Item::</w:t>
+      </w:r>
+      <w:proofErr w:type="gramEnd"/>
+      <w:r>
+        <w:t xml:space="preserve">display() prints the Quantity on Hand or the Lead Time. </w:t>
+      </w:r>
+      <w:r>
+        <w:t xml:space="preserve">The display method in the </w:t>
+      </w:r>
+      <w:proofErr w:type="spellStart"/>
+      <w:r>
+        <w:t>ODLinkedList</w:t>
+      </w:r>
+      <w:proofErr w:type="spellEnd"/>
+      <w:r>
+        <w:t xml:space="preserve"> class calls the </w:t>
+      </w:r>
+      <w:proofErr w:type="gramStart"/>
+      <w:r>
+        <w:t>Item::</w:t>
+      </w:r>
+      <w:proofErr w:type="gramEnd"/>
+      <w:r>
+        <w:t>display() for each item in the</w:t>
       </w:r>
       <w:r>
         <w:t xml:space="preserve"> list.</w:t>
@@ -321,15 +936,76 @@
     </w:p>
     <w:p>
       <w:r>
-        <w:t>Most of the code in the Item class was reused. In particular, the getPartInfo(), getPrice(), and inStock() functions were used for various parts of the display function. Item::getPartInfo() returns string containing the SKU, Description and UOM (delimited by !) while Item::getPrice() returns the price of each item. The only part that needed editing in the code was the delimiter used in the getPartInfo() which was switched to ‘!’ from ‘-’.</w:t>
+        <w:t xml:space="preserve">Most of the code in the Item class was reused. In particular, the </w:t>
+      </w:r>
+      <w:proofErr w:type="spellStart"/>
+      <w:proofErr w:type="gramStart"/>
+      <w:r>
+        <w:t>getPartInfo</w:t>
+      </w:r>
+      <w:proofErr w:type="spellEnd"/>
+      <w:r>
+        <w:t>(</w:t>
+      </w:r>
+      <w:proofErr w:type="gramEnd"/>
+      <w:r>
+        <w:t xml:space="preserve">), </w:t>
+      </w:r>
+      <w:proofErr w:type="spellStart"/>
+      <w:r>
+        <w:t>getPrice</w:t>
+      </w:r>
+      <w:proofErr w:type="spellEnd"/>
+      <w:r>
+        <w:t xml:space="preserve">(), and </w:t>
+      </w:r>
+      <w:proofErr w:type="spellStart"/>
+      <w:r>
+        <w:t>inStock</w:t>
+      </w:r>
+      <w:proofErr w:type="spellEnd"/>
+      <w:r>
+        <w:t xml:space="preserve">() functions were used for various parts of the display function. </w:t>
+      </w:r>
+      <w:proofErr w:type="gramStart"/>
+      <w:r>
+        <w:t>Item::</w:t>
+      </w:r>
+      <w:proofErr w:type="spellStart"/>
+      <w:proofErr w:type="gramEnd"/>
+      <w:r>
+        <w:t>getPartInfo</w:t>
+      </w:r>
+      <w:proofErr w:type="spellEnd"/>
+      <w:r>
+        <w:t>() returns string containing the SKU, Description and UOM (delimited by !) while Item::</w:t>
+      </w:r>
+      <w:proofErr w:type="spellStart"/>
+      <w:r>
+        <w:t>getPrice</w:t>
+      </w:r>
+      <w:proofErr w:type="spellEnd"/>
+      <w:r>
+        <w:t xml:space="preserve">() returns the price of each item. The only part that needed editing in the code was the delimiter used in the </w:t>
+      </w:r>
+      <w:proofErr w:type="spellStart"/>
+      <w:proofErr w:type="gramStart"/>
+      <w:r>
+        <w:t>getPartInfo</w:t>
+      </w:r>
+      <w:proofErr w:type="spellEnd"/>
+      <w:r>
+        <w:t>(</w:t>
+      </w:r>
+      <w:proofErr w:type="gramEnd"/>
+      <w:r>
+        <w:t>) which was switched to ‘!’ from ‘-’.</w:t>
       </w:r>
     </w:p>
     <w:p>
       <w:pPr>
         <w:pStyle w:val="Heading1"/>
       </w:pPr>
-      <w:bookmarkStart w:id="0" w:name="_GoBack"/>
-      <w:bookmarkEnd w:id="0"/>
       <w:r>
         <w:t>Contributions</w:t>
       </w:r>

</xml_diff>